<commit_message>
Update (PSO)Resource allocation and Task scheduling in IoT.docx
</commit_message>
<xml_diff>
--- a/(PSO)Resource allocation and Task scheduling in IoT.docx
+++ b/(PSO)Resource allocation and Task scheduling in IoT.docx
@@ -63,6 +63,46 @@
           <w:lang w:val="en-US"/>
         </w:rPr>
       </w:pPr>
+      <w:r>
+        <w:rPr>
+          <w:noProof/>
+        </w:rPr>
+        <w:drawing>
+          <wp:inline distT="0" distB="0" distL="0" distR="0" wp14:anchorId="188EF817" wp14:editId="63F7E3E2">
+            <wp:extent cx="5281930" cy="4058882"/>
+            <wp:effectExtent l="0" t="0" r="0" b="0"/>
+            <wp:docPr id="2" name="Picture 2"/>
+            <wp:cNvGraphicFramePr>
+              <a:graphicFrameLocks xmlns:a="http://schemas.openxmlformats.org/drawingml/2006/main" noChangeAspect="1"/>
+            </wp:cNvGraphicFramePr>
+            <a:graphic xmlns:a="http://schemas.openxmlformats.org/drawingml/2006/main">
+              <a:graphicData uri="http://schemas.openxmlformats.org/drawingml/2006/picture">
+                <pic:pic xmlns:pic="http://schemas.openxmlformats.org/drawingml/2006/picture">
+                  <pic:nvPicPr>
+                    <pic:cNvPr id="1" name=""/>
+                    <pic:cNvPicPr/>
+                  </pic:nvPicPr>
+                  <pic:blipFill>
+                    <a:blip r:embed="rId7"/>
+                    <a:stretch>
+                      <a:fillRect/>
+                    </a:stretch>
+                  </pic:blipFill>
+                  <pic:spPr>
+                    <a:xfrm>
+                      <a:off x="0" y="0"/>
+                      <a:ext cx="5289981" cy="4065069"/>
+                    </a:xfrm>
+                    <a:prstGeom prst="rect">
+                      <a:avLst/>
+                    </a:prstGeom>
+                  </pic:spPr>
+                </pic:pic>
+              </a:graphicData>
+            </a:graphic>
+          </wp:inline>
+        </w:drawing>
+      </w:r>
     </w:p>
     <w:p>
       <w:pPr>
@@ -74,7 +114,9 @@
           <w:lang w:val="en-US"/>
         </w:rPr>
       </w:pPr>
-      <w:r>
+    </w:p>
+    <w:p>
+      <w:pPr>
         <w:rPr>
           <w:b/>
           <w:bCs/>
@@ -82,6 +124,15 @@
           <w:szCs w:val="36"/>
           <w:lang w:val="en-US"/>
         </w:rPr>
+      </w:pPr>
+      <w:r>
+        <w:rPr>
+          <w:b/>
+          <w:bCs/>
+          <w:sz w:val="36"/>
+          <w:szCs w:val="36"/>
+          <w:lang w:val="en-US"/>
+        </w:rPr>
         <w:t>Architecture:</w:t>
       </w:r>
     </w:p>
@@ -109,6 +160,7 @@
           <w:noProof/>
           <w:lang w:val="en-US"/>
         </w:rPr>
+        <w:lastRenderedPageBreak/>
         <w:drawing>
           <wp:inline distT="0" distB="0" distL="0" distR="0" wp14:anchorId="3CAFC03C" wp14:editId="63A1A85B">
             <wp:extent cx="4587638" cy="5227773"/>
@@ -125,7 +177,7 @@
                     <pic:cNvPicPr/>
                   </pic:nvPicPr>
                   <pic:blipFill>
-                    <a:blip r:embed="rId7">
+                    <a:blip r:embed="rId8">
                       <a:extLst>
                         <a:ext uri="{28A0092B-C50C-407E-A947-70E740481C1C}">
                           <a14:useLocalDpi xmlns:a14="http://schemas.microsoft.com/office/drawing/2010/main" val="0"/>
@@ -272,7 +324,7 @@
                     <pic:cNvPicPr/>
                   </pic:nvPicPr>
                   <pic:blipFill>
-                    <a:blip r:embed="rId8">
+                    <a:blip r:embed="rId9">
                       <a:extLst>
                         <a:ext uri="{28A0092B-C50C-407E-A947-70E740481C1C}">
                           <a14:useLocalDpi xmlns:a14="http://schemas.microsoft.com/office/drawing/2010/main" val="0"/>
@@ -693,7 +745,7 @@
       </w:pPr>
     </w:p>
     <w:sectPr>
-      <w:headerReference w:type="default" r:id="rId9"/>
+      <w:headerReference w:type="default" r:id="rId10"/>
       <w:pgSz w:w="11906" w:h="16838"/>
       <w:pgMar w:top="1440" w:right="1440" w:bottom="1440" w:left="1440" w:header="708" w:footer="708" w:gutter="0"/>
       <w:cols w:space="708"/>

</xml_diff>